<commit_message>
fixed the CIW part in docpac 15 word document
</commit_message>
<xml_diff>
--- a/docpac_15061224/docpac_15061224.docx
+++ b/docpac_15061224/docpac_15061224.docx
@@ -1,6 +1,6 @@
 
 <file path=word/document.xml><?xml version="1.0" encoding="utf-8"?>
-<w:document xmlns:wpc="http://schemas.microsoft.com/office/word/2010/wordprocessingCanvas" xmlns:cx="http://schemas.microsoft.com/office/drawing/2014/chartex" xmlns:cx1="http://schemas.microsoft.com/office/drawing/2015/9/8/chartex" xmlns:cx2="http://schemas.microsoft.com/office/drawing/2015/10/21/chartex" xmlns:cx3="http://schemas.microsoft.com/office/drawing/2016/5/9/chartex" xmlns:cx4="http://schemas.microsoft.com/office/drawing/2016/5/10/chartex" xmlns:cx5="http://schemas.microsoft.com/office/drawing/2016/5/11/chartex" xmlns:cx6="http://schemas.microsoft.com/office/drawing/2016/5/12/chartex" xmlns:cx7="http://schemas.microsoft.com/office/drawing/2016/5/13/chartex" xmlns:cx8="http://schemas.microsoft.com/office/drawing/2016/5/14/chartex" xmlns:mc="http://schemas.openxmlformats.org/markup-compatibility/2006" xmlns:aink="http://schemas.microsoft.com/office/drawing/2016/ink" xmlns:am3d="http://schemas.microsoft.com/office/drawing/2017/model3d" xmlns:o="urn:schemas-microsoft-com:office:office" xmlns:r="http://schemas.openxmlformats.org/officeDocument/2006/relationships" xmlns:m="http://schemas.openxmlformats.org/officeDocument/2006/math" xmlns:v="urn:schemas-microsoft-com:vml" xmlns:wp14="http://schemas.microsoft.com/office/word/2010/wordprocessingDrawing" xmlns:wp="http://schemas.openxmlformats.org/drawingml/2006/wordprocessingDrawing" xmlns:w10="urn:schemas-microsoft-com:office:word" xmlns:w="http://schemas.openxmlformats.org/wordprocessingml/2006/main" xmlns:w14="http://schemas.microsoft.com/office/word/2010/wordml" xmlns:w15="http://schemas.microsoft.com/office/word/2012/wordml" xmlns:w16cid="http://schemas.microsoft.com/office/word/2016/wordml/cid" xmlns:w16se="http://schemas.microsoft.com/office/word/2015/wordml/symex" xmlns:wpg="http://schemas.microsoft.com/office/word/2010/wordprocessingGroup" xmlns:wpi="http://schemas.microsoft.com/office/word/2010/wordprocessingInk" xmlns:wne="http://schemas.microsoft.com/office/word/2006/wordml" xmlns:wps="http://schemas.microsoft.com/office/word/2010/wordprocessingShape" mc:Ignorable="w14 w15 w16se w16cid wp14">
+<w:document xmlns:wpc="http://schemas.microsoft.com/office/word/2010/wordprocessingCanvas" xmlns:cx="http://schemas.microsoft.com/office/drawing/2014/chartex" xmlns:cx1="http://schemas.microsoft.com/office/drawing/2015/9/8/chartex" xmlns:cx2="http://schemas.microsoft.com/office/drawing/2015/10/21/chartex" xmlns:cx3="http://schemas.microsoft.com/office/drawing/2016/5/9/chartex" xmlns:cx4="http://schemas.microsoft.com/office/drawing/2016/5/10/chartex" xmlns:cx5="http://schemas.microsoft.com/office/drawing/2016/5/11/chartex" xmlns:cx6="http://schemas.microsoft.com/office/drawing/2016/5/12/chartex" xmlns:cx7="http://schemas.microsoft.com/office/drawing/2016/5/13/chartex" xmlns:cx8="http://schemas.microsoft.com/office/drawing/2016/5/14/chartex" xmlns:mc="http://schemas.openxmlformats.org/markup-compatibility/2006" xmlns:aink="http://schemas.microsoft.com/office/drawing/2016/ink" xmlns:am3d="http://schemas.microsoft.com/office/drawing/2017/model3d" xmlns:o="urn:schemas-microsoft-com:office:office" xmlns:oel="http://schemas.microsoft.com/office/2019/extlst" xmlns:r="http://schemas.openxmlformats.org/officeDocument/2006/relationships" xmlns:m="http://schemas.openxmlformats.org/officeDocument/2006/math" xmlns:v="urn:schemas-microsoft-com:vml" xmlns:wp14="http://schemas.microsoft.com/office/word/2010/wordprocessingDrawing" xmlns:wp="http://schemas.openxmlformats.org/drawingml/2006/wordprocessingDrawing" xmlns:w10="urn:schemas-microsoft-com:office:word" xmlns:w="http://schemas.openxmlformats.org/wordprocessingml/2006/main" xmlns:w14="http://schemas.microsoft.com/office/word/2010/wordml" xmlns:w15="http://schemas.microsoft.com/office/word/2012/wordml" xmlns:w16cex="http://schemas.microsoft.com/office/word/2018/wordml/cex" xmlns:w16cid="http://schemas.microsoft.com/office/word/2016/wordml/cid" xmlns:w16="http://schemas.microsoft.com/office/word/2018/wordml" xmlns:w16du="http://schemas.microsoft.com/office/word/2023/wordml/word16du" xmlns:w16sdtdh="http://schemas.microsoft.com/office/word/2020/wordml/sdtdatahash" xmlns:w16se="http://schemas.microsoft.com/office/word/2015/wordml/symex" xmlns:wpg="http://schemas.microsoft.com/office/word/2010/wordprocessingGroup" xmlns:wpi="http://schemas.microsoft.com/office/word/2010/wordprocessingInk" xmlns:wne="http://schemas.microsoft.com/office/word/2006/wordml" xmlns:wps="http://schemas.microsoft.com/office/word/2010/wordprocessingShape" mc:Ignorable="w14 w15 w16se w16cid w16 w16cex w16sdtdh w16du wp14">
   <w:body>
     <w:p>
       <w:pPr>
@@ -88,17 +88,7 @@
           <w:sz w:val="28"/>
           <w:szCs w:val="28"/>
         </w:rPr>
-        <w:t xml:space="preserve"> </w:t>
-      </w:r>
-      <w:proofErr w:type="gramStart"/>
-      <w:r>
-        <w:rPr>
-          <w:b/>
-          <w:i/>
-          <w:sz w:val="28"/>
-          <w:szCs w:val="28"/>
-        </w:rPr>
-        <w:t>2</w:t>
+        <w:t xml:space="preserve"> 2</w:t>
       </w:r>
       <w:r>
         <w:rPr>
@@ -118,7 +108,6 @@
         </w:rPr>
         <w:t xml:space="preserve"> ]</w:t>
       </w:r>
-      <w:proofErr w:type="gramEnd"/>
       <w:r>
         <w:rPr>
           <w:b/>
@@ -245,7 +234,6 @@
           <w:p>
             <w:pPr>
               <w:pStyle w:val="Heading1"/>
-              <w:outlineLvl w:val="0"/>
             </w:pPr>
             <w:r>
               <w:t>Goals:</w:t>
@@ -319,7 +307,6 @@
           <w:p>
             <w:pPr>
               <w:pStyle w:val="Heading1"/>
-              <w:outlineLvl w:val="0"/>
             </w:pPr>
             <w:r>
               <w:t>Events:</w:t>
@@ -370,7 +357,6 @@
           <w:p>
             <w:pPr>
               <w:pStyle w:val="Heading1"/>
-              <w:outlineLvl w:val="0"/>
             </w:pPr>
             <w:r>
               <w:t>Included Documentation</w:t>
@@ -471,7 +457,6 @@
           <w:p>
             <w:pPr>
               <w:pStyle w:val="Heading1"/>
-              <w:outlineLvl w:val="0"/>
             </w:pPr>
             <w:r>
               <w:t>Required Documentation:</w:t>
@@ -562,7 +547,6 @@
           <w:p>
             <w:pPr>
               <w:pStyle w:val="Heading1"/>
-              <w:outlineLvl w:val="0"/>
             </w:pPr>
             <w:r>
               <w:t>Changes/Notes:</w:t>
@@ -660,37 +644,8 @@
         </w:numPr>
       </w:pPr>
       <w:r>
-        <w:t>Save that screenshot to a folder called ‘</w:t>
-      </w:r>
-      <w:proofErr w:type="spellStart"/>
-      <w:r>
-        <w:t>tasklist</w:t>
-      </w:r>
-      <w:proofErr w:type="spellEnd"/>
-      <w:r>
-        <w:t>/&lt;</w:t>
-      </w:r>
-      <w:proofErr w:type="spellStart"/>
-      <w:r>
-        <w:t>firstname</w:t>
-      </w:r>
-      <w:proofErr w:type="spellEnd"/>
-      <w:r>
-        <w:t xml:space="preserve"> </w:t>
-      </w:r>
-      <w:proofErr w:type="spellStart"/>
-      <w:r>
-        <w:t>lastname</w:t>
-      </w:r>
-      <w:proofErr w:type="spellEnd"/>
-      <w:r>
-        <w:t xml:space="preserve">&gt;’ in this </w:t>
-      </w:r>
-      <w:proofErr w:type="spellStart"/>
-      <w:r>
-        <w:t>docpac</w:t>
-      </w:r>
-      <w:proofErr w:type="spellEnd"/>
+        <w:t>Save that screenshot to a folder called ‘tasklist/&lt;firstname lastname&gt;’ in this docpac</w:t>
+      </w:r>
     </w:p>
     <w:p>
       <w:pPr>
@@ -733,15 +688,10 @@
         </w:numPr>
       </w:pPr>
       <w:r>
-        <w:t xml:space="preserve">Using the CIW Submission Rules, complete CIW </w:t>
-      </w:r>
-      <w:proofErr w:type="spellStart"/>
-      <w:r>
-        <w:t>Javascript</w:t>
-      </w:r>
-      <w:proofErr w:type="spellEnd"/>
-      <w:r>
-        <w:t xml:space="preserve"> Specialist Lesson 4</w:t>
+        <w:t xml:space="preserve">Using the CIW Submission Rules, complete CIW Javascript Specialist Lesson </w:t>
+      </w:r>
+      <w:r>
+        <w:t>7</w:t>
       </w:r>
     </w:p>
     <w:p>
@@ -778,15 +728,7 @@
         <w:t>include</w:t>
       </w:r>
       <w:r>
-        <w:t xml:space="preserve"> that partial in other templates. This will allow you to make a single change to your &lt;head&gt; and have it </w:t>
-      </w:r>
-      <w:proofErr w:type="gramStart"/>
-      <w:r>
-        <w:t>affect</w:t>
-      </w:r>
-      <w:proofErr w:type="gramEnd"/>
-      <w:r>
-        <w:t xml:space="preserve"> your entire website.</w:t>
+        <w:t xml:space="preserve"> that partial in other templates. This will allow you to make a single change to your &lt;head&gt; and have it affect your entire website.</w:t>
       </w:r>
     </w:p>
     <w:p>
@@ -839,15 +781,7 @@
         </w:numPr>
       </w:pPr>
       <w:r>
-        <w:t>Create a ‘</w:t>
-      </w:r>
-      <w:proofErr w:type="spellStart"/>
-      <w:r>
-        <w:t>head.ejs</w:t>
-      </w:r>
-      <w:proofErr w:type="spellEnd"/>
-      <w:r>
-        <w:t>’ partial containing the first half of a standard web page</w:t>
+        <w:t>Create a ‘head.ejs’ partial containing the first half of a standard web page</w:t>
       </w:r>
     </w:p>
     <w:p>
@@ -895,15 +829,7 @@
         </w:numPr>
       </w:pPr>
       <w:r>
-        <w:t>Create a ‘</w:t>
-      </w:r>
-      <w:proofErr w:type="spellStart"/>
-      <w:r>
-        <w:t>foot.ejs</w:t>
-      </w:r>
-      <w:proofErr w:type="spellEnd"/>
-      <w:r>
-        <w:t>’ partial containing everything after the body element.</w:t>
+        <w:t>Create a ‘foot.ejs’ partial containing everything after the body element.</w:t>
       </w:r>
     </w:p>
     <w:p>
@@ -930,15 +856,7 @@
         <w:t>Create a</w:t>
       </w:r>
       <w:r>
-        <w:t>n ‘</w:t>
-      </w:r>
-      <w:proofErr w:type="spellStart"/>
-      <w:r>
-        <w:t>index.ejs</w:t>
-      </w:r>
-      <w:proofErr w:type="spellEnd"/>
-      <w:r>
-        <w:t xml:space="preserve">’ template that </w:t>
+        <w:t xml:space="preserve">n ‘index.ejs’ template that </w:t>
       </w:r>
       <w:r>
         <w:rPr>
@@ -947,23 +865,7 @@
         <w:t>includes</w:t>
       </w:r>
       <w:r>
-        <w:t xml:space="preserve"> the ‘</w:t>
-      </w:r>
-      <w:proofErr w:type="spellStart"/>
-      <w:r>
-        <w:t>head.ejs</w:t>
-      </w:r>
-      <w:proofErr w:type="spellEnd"/>
-      <w:r>
-        <w:t>’ partial, and contains the body element. Then include the ‘</w:t>
-      </w:r>
-      <w:proofErr w:type="spellStart"/>
-      <w:r>
-        <w:t>foot.ejs</w:t>
-      </w:r>
-      <w:proofErr w:type="spellEnd"/>
-      <w:r>
-        <w:t>’ partial.</w:t>
+        <w:t xml:space="preserve"> the ‘head.ejs’ partial, and contains the body element. Then include the ‘foot.ejs’ partial.</w:t>
       </w:r>
     </w:p>
     <w:p>
@@ -999,15 +901,7 @@
         </w:numPr>
       </w:pPr>
       <w:r>
-        <w:t xml:space="preserve">If the user requests ‘/’, render the </w:t>
-      </w:r>
-      <w:proofErr w:type="spellStart"/>
-      <w:r>
-        <w:t>index.ejs</w:t>
-      </w:r>
-      <w:proofErr w:type="spellEnd"/>
-      <w:r>
-        <w:t>, passing along the parameter “viewport” with the value “online”</w:t>
+        <w:t>If the user requests ‘/’, render the index.ejs, passing along the parameter “viewport” with the value “online”</w:t>
       </w:r>
     </w:p>
     <w:p>
@@ -1019,25 +913,7 @@
         </w:numPr>
       </w:pPr>
       <w:r>
-        <w:t xml:space="preserve">If the user requests ‘/print’, use EJS to create a page from </w:t>
-      </w:r>
-      <w:proofErr w:type="spellStart"/>
-      <w:r>
-        <w:t>index.ejs</w:t>
-      </w:r>
-      <w:proofErr w:type="spellEnd"/>
-      <w:r>
-        <w:t xml:space="preserve">, with the viewport value as “offline”, and save it to a file called “index.html”. Use </w:t>
-      </w:r>
-      <w:proofErr w:type="spellStart"/>
-      <w:proofErr w:type="gramStart"/>
-      <w:r>
-        <w:t>res.send</w:t>
-      </w:r>
-      <w:proofErr w:type="spellEnd"/>
-      <w:proofErr w:type="gramEnd"/>
-      <w:r>
-        <w:t>() to tell the user if the file was successfully written or not.</w:t>
+        <w:t>If the user requests ‘/print’, use EJS to create a page from index.ejs, with the viewport value as “offline”, and save it to a file called “index.html”. Use res.send() to tell the user if the file was successfully written or not.</w:t>
       </w:r>
     </w:p>
     <w:p>
@@ -3472,12 +3348,7 @@
         <w:pStyle w:val="Heading1"/>
       </w:pPr>
       <w:r>
-        <w:t>EJS Partials and Renderi</w:t>
-      </w:r>
-      <w:bookmarkStart w:id="1" w:name="_GoBack"/>
-      <w:bookmarkEnd w:id="1"/>
-      <w:r>
-        <w:t>ng</w:t>
+        <w:t>EJS Partials and Rendering</w:t>
       </w:r>
     </w:p>
     <w:tbl>
@@ -4044,7 +3915,7 @@
 </file>
 
 <file path=word/endnotes.xml><?xml version="1.0" encoding="utf-8"?>
-<w:endnotes xmlns:wpc="http://schemas.microsoft.com/office/word/2010/wordprocessingCanvas" xmlns:cx="http://schemas.microsoft.com/office/drawing/2014/chartex" xmlns:cx1="http://schemas.microsoft.com/office/drawing/2015/9/8/chartex" xmlns:cx2="http://schemas.microsoft.com/office/drawing/2015/10/21/chartex" xmlns:cx3="http://schemas.microsoft.com/office/drawing/2016/5/9/chartex" xmlns:cx4="http://schemas.microsoft.com/office/drawing/2016/5/10/chartex" xmlns:cx5="http://schemas.microsoft.com/office/drawing/2016/5/11/chartex" xmlns:cx6="http://schemas.microsoft.com/office/drawing/2016/5/12/chartex" xmlns:cx7="http://schemas.microsoft.com/office/drawing/2016/5/13/chartex" xmlns:cx8="http://schemas.microsoft.com/office/drawing/2016/5/14/chartex" xmlns:mc="http://schemas.openxmlformats.org/markup-compatibility/2006" xmlns:aink="http://schemas.microsoft.com/office/drawing/2016/ink" xmlns:am3d="http://schemas.microsoft.com/office/drawing/2017/model3d" xmlns:o="urn:schemas-microsoft-com:office:office" xmlns:r="http://schemas.openxmlformats.org/officeDocument/2006/relationships" xmlns:m="http://schemas.openxmlformats.org/officeDocument/2006/math" xmlns:v="urn:schemas-microsoft-com:vml" xmlns:wp14="http://schemas.microsoft.com/office/word/2010/wordprocessingDrawing" xmlns:wp="http://schemas.openxmlformats.org/drawingml/2006/wordprocessingDrawing" xmlns:w10="urn:schemas-microsoft-com:office:word" xmlns:w="http://schemas.openxmlformats.org/wordprocessingml/2006/main" xmlns:w14="http://schemas.microsoft.com/office/word/2010/wordml" xmlns:w15="http://schemas.microsoft.com/office/word/2012/wordml" xmlns:w16cid="http://schemas.microsoft.com/office/word/2016/wordml/cid" xmlns:w16se="http://schemas.microsoft.com/office/word/2015/wordml/symex" xmlns:wpg="http://schemas.microsoft.com/office/word/2010/wordprocessingGroup" xmlns:wpi="http://schemas.microsoft.com/office/word/2010/wordprocessingInk" xmlns:wne="http://schemas.microsoft.com/office/word/2006/wordml" xmlns:wps="http://schemas.microsoft.com/office/word/2010/wordprocessingShape" mc:Ignorable="w14 w15 w16se w16cid wp14">
+<w:endnotes xmlns:wpc="http://schemas.microsoft.com/office/word/2010/wordprocessingCanvas" xmlns:cx="http://schemas.microsoft.com/office/drawing/2014/chartex" xmlns:cx1="http://schemas.microsoft.com/office/drawing/2015/9/8/chartex" xmlns:cx2="http://schemas.microsoft.com/office/drawing/2015/10/21/chartex" xmlns:cx3="http://schemas.microsoft.com/office/drawing/2016/5/9/chartex" xmlns:cx4="http://schemas.microsoft.com/office/drawing/2016/5/10/chartex" xmlns:cx5="http://schemas.microsoft.com/office/drawing/2016/5/11/chartex" xmlns:cx6="http://schemas.microsoft.com/office/drawing/2016/5/12/chartex" xmlns:cx7="http://schemas.microsoft.com/office/drawing/2016/5/13/chartex" xmlns:cx8="http://schemas.microsoft.com/office/drawing/2016/5/14/chartex" xmlns:mc="http://schemas.openxmlformats.org/markup-compatibility/2006" xmlns:aink="http://schemas.microsoft.com/office/drawing/2016/ink" xmlns:am3d="http://schemas.microsoft.com/office/drawing/2017/model3d" xmlns:o="urn:schemas-microsoft-com:office:office" xmlns:oel="http://schemas.microsoft.com/office/2019/extlst" xmlns:r="http://schemas.openxmlformats.org/officeDocument/2006/relationships" xmlns:m="http://schemas.openxmlformats.org/officeDocument/2006/math" xmlns:v="urn:schemas-microsoft-com:vml" xmlns:wp14="http://schemas.microsoft.com/office/word/2010/wordprocessingDrawing" xmlns:wp="http://schemas.openxmlformats.org/drawingml/2006/wordprocessingDrawing" xmlns:w10="urn:schemas-microsoft-com:office:word" xmlns:w="http://schemas.openxmlformats.org/wordprocessingml/2006/main" xmlns:w14="http://schemas.microsoft.com/office/word/2010/wordml" xmlns:w15="http://schemas.microsoft.com/office/word/2012/wordml" xmlns:w16cex="http://schemas.microsoft.com/office/word/2018/wordml/cex" xmlns:w16cid="http://schemas.microsoft.com/office/word/2016/wordml/cid" xmlns:w16="http://schemas.microsoft.com/office/word/2018/wordml" xmlns:w16du="http://schemas.microsoft.com/office/word/2023/wordml/word16du" xmlns:w16sdtdh="http://schemas.microsoft.com/office/word/2020/wordml/sdtdatahash" xmlns:w16se="http://schemas.microsoft.com/office/word/2015/wordml/symex" xmlns:wpg="http://schemas.microsoft.com/office/word/2010/wordprocessingGroup" xmlns:wpi="http://schemas.microsoft.com/office/word/2010/wordprocessingInk" xmlns:wne="http://schemas.microsoft.com/office/word/2006/wordml" xmlns:wps="http://schemas.microsoft.com/office/word/2010/wordprocessingShape" mc:Ignorable="w14 w15 w16se w16cid w16 w16cex w16sdtdh w16du wp14">
   <w:endnote w:type="separator" w:id="-1">
     <w:p>
       <w:pPr>
@@ -4076,7 +3947,7 @@
 </file>
 
 <file path=word/footer1.xml><?xml version="1.0" encoding="utf-8"?>
-<w:ftr xmlns:wpc="http://schemas.microsoft.com/office/word/2010/wordprocessingCanvas" xmlns:cx="http://schemas.microsoft.com/office/drawing/2014/chartex" xmlns:cx1="http://schemas.microsoft.com/office/drawing/2015/9/8/chartex" xmlns:cx2="http://schemas.microsoft.com/office/drawing/2015/10/21/chartex" xmlns:cx3="http://schemas.microsoft.com/office/drawing/2016/5/9/chartex" xmlns:cx4="http://schemas.microsoft.com/office/drawing/2016/5/10/chartex" xmlns:cx5="http://schemas.microsoft.com/office/drawing/2016/5/11/chartex" xmlns:cx6="http://schemas.microsoft.com/office/drawing/2016/5/12/chartex" xmlns:cx7="http://schemas.microsoft.com/office/drawing/2016/5/13/chartex" xmlns:cx8="http://schemas.microsoft.com/office/drawing/2016/5/14/chartex" xmlns:mc="http://schemas.openxmlformats.org/markup-compatibility/2006" xmlns:aink="http://schemas.microsoft.com/office/drawing/2016/ink" xmlns:am3d="http://schemas.microsoft.com/office/drawing/2017/model3d" xmlns:o="urn:schemas-microsoft-com:office:office" xmlns:r="http://schemas.openxmlformats.org/officeDocument/2006/relationships" xmlns:m="http://schemas.openxmlformats.org/officeDocument/2006/math" xmlns:v="urn:schemas-microsoft-com:vml" xmlns:wp14="http://schemas.microsoft.com/office/word/2010/wordprocessingDrawing" xmlns:wp="http://schemas.openxmlformats.org/drawingml/2006/wordprocessingDrawing" xmlns:w10="urn:schemas-microsoft-com:office:word" xmlns:w="http://schemas.openxmlformats.org/wordprocessingml/2006/main" xmlns:w14="http://schemas.microsoft.com/office/word/2010/wordml" xmlns:w15="http://schemas.microsoft.com/office/word/2012/wordml" xmlns:w16cid="http://schemas.microsoft.com/office/word/2016/wordml/cid" xmlns:w16se="http://schemas.microsoft.com/office/word/2015/wordml/symex" xmlns:wpg="http://schemas.microsoft.com/office/word/2010/wordprocessingGroup" xmlns:wpi="http://schemas.microsoft.com/office/word/2010/wordprocessingInk" xmlns:wne="http://schemas.microsoft.com/office/word/2006/wordml" xmlns:wps="http://schemas.microsoft.com/office/word/2010/wordprocessingShape" mc:Ignorable="w14 w15 w16se w16cid wp14">
+<w:ftr xmlns:wpc="http://schemas.microsoft.com/office/word/2010/wordprocessingCanvas" xmlns:cx="http://schemas.microsoft.com/office/drawing/2014/chartex" xmlns:cx1="http://schemas.microsoft.com/office/drawing/2015/9/8/chartex" xmlns:cx2="http://schemas.microsoft.com/office/drawing/2015/10/21/chartex" xmlns:cx3="http://schemas.microsoft.com/office/drawing/2016/5/9/chartex" xmlns:cx4="http://schemas.microsoft.com/office/drawing/2016/5/10/chartex" xmlns:cx5="http://schemas.microsoft.com/office/drawing/2016/5/11/chartex" xmlns:cx6="http://schemas.microsoft.com/office/drawing/2016/5/12/chartex" xmlns:cx7="http://schemas.microsoft.com/office/drawing/2016/5/13/chartex" xmlns:cx8="http://schemas.microsoft.com/office/drawing/2016/5/14/chartex" xmlns:mc="http://schemas.openxmlformats.org/markup-compatibility/2006" xmlns:aink="http://schemas.microsoft.com/office/drawing/2016/ink" xmlns:am3d="http://schemas.microsoft.com/office/drawing/2017/model3d" xmlns:o="urn:schemas-microsoft-com:office:office" xmlns:oel="http://schemas.microsoft.com/office/2019/extlst" xmlns:r="http://schemas.openxmlformats.org/officeDocument/2006/relationships" xmlns:m="http://schemas.openxmlformats.org/officeDocument/2006/math" xmlns:v="urn:schemas-microsoft-com:vml" xmlns:wp14="http://schemas.microsoft.com/office/word/2010/wordprocessingDrawing" xmlns:wp="http://schemas.openxmlformats.org/drawingml/2006/wordprocessingDrawing" xmlns:w10="urn:schemas-microsoft-com:office:word" xmlns:w="http://schemas.openxmlformats.org/wordprocessingml/2006/main" xmlns:w14="http://schemas.microsoft.com/office/word/2010/wordml" xmlns:w15="http://schemas.microsoft.com/office/word/2012/wordml" xmlns:w16cex="http://schemas.microsoft.com/office/word/2018/wordml/cex" xmlns:w16cid="http://schemas.microsoft.com/office/word/2016/wordml/cid" xmlns:w16="http://schemas.microsoft.com/office/word/2018/wordml" xmlns:w16du="http://schemas.microsoft.com/office/word/2023/wordml/word16du" xmlns:w16sdtdh="http://schemas.microsoft.com/office/word/2020/wordml/sdtdatahash" xmlns:w16se="http://schemas.microsoft.com/office/word/2015/wordml/symex" xmlns:wpg="http://schemas.microsoft.com/office/word/2010/wordprocessingGroup" xmlns:wpi="http://schemas.microsoft.com/office/word/2010/wordprocessingInk" xmlns:wne="http://schemas.microsoft.com/office/word/2006/wordml" xmlns:wps="http://schemas.microsoft.com/office/word/2010/wordprocessingShape" mc:Ignorable="w14 w15 w16se w16cid w16 w16cex w16sdtdh w16du wp14">
   <w:p>
     <w:pPr>
       <w:widowControl w:val="0"/>
@@ -4390,7 +4261,7 @@
 </file>
 
 <file path=word/footnotes.xml><?xml version="1.0" encoding="utf-8"?>
-<w:footnotes xmlns:wpc="http://schemas.microsoft.com/office/word/2010/wordprocessingCanvas" xmlns:cx="http://schemas.microsoft.com/office/drawing/2014/chartex" xmlns:cx1="http://schemas.microsoft.com/office/drawing/2015/9/8/chartex" xmlns:cx2="http://schemas.microsoft.com/office/drawing/2015/10/21/chartex" xmlns:cx3="http://schemas.microsoft.com/office/drawing/2016/5/9/chartex" xmlns:cx4="http://schemas.microsoft.com/office/drawing/2016/5/10/chartex" xmlns:cx5="http://schemas.microsoft.com/office/drawing/2016/5/11/chartex" xmlns:cx6="http://schemas.microsoft.com/office/drawing/2016/5/12/chartex" xmlns:cx7="http://schemas.microsoft.com/office/drawing/2016/5/13/chartex" xmlns:cx8="http://schemas.microsoft.com/office/drawing/2016/5/14/chartex" xmlns:mc="http://schemas.openxmlformats.org/markup-compatibility/2006" xmlns:aink="http://schemas.microsoft.com/office/drawing/2016/ink" xmlns:am3d="http://schemas.microsoft.com/office/drawing/2017/model3d" xmlns:o="urn:schemas-microsoft-com:office:office" xmlns:r="http://schemas.openxmlformats.org/officeDocument/2006/relationships" xmlns:m="http://schemas.openxmlformats.org/officeDocument/2006/math" xmlns:v="urn:schemas-microsoft-com:vml" xmlns:wp14="http://schemas.microsoft.com/office/word/2010/wordprocessingDrawing" xmlns:wp="http://schemas.openxmlformats.org/drawingml/2006/wordprocessingDrawing" xmlns:w10="urn:schemas-microsoft-com:office:word" xmlns:w="http://schemas.openxmlformats.org/wordprocessingml/2006/main" xmlns:w14="http://schemas.microsoft.com/office/word/2010/wordml" xmlns:w15="http://schemas.microsoft.com/office/word/2012/wordml" xmlns:w16cid="http://schemas.microsoft.com/office/word/2016/wordml/cid" xmlns:w16se="http://schemas.microsoft.com/office/word/2015/wordml/symex" xmlns:wpg="http://schemas.microsoft.com/office/word/2010/wordprocessingGroup" xmlns:wpi="http://schemas.microsoft.com/office/word/2010/wordprocessingInk" xmlns:wne="http://schemas.microsoft.com/office/word/2006/wordml" xmlns:wps="http://schemas.microsoft.com/office/word/2010/wordprocessingShape" mc:Ignorable="w14 w15 w16se w16cid wp14">
+<w:footnotes xmlns:wpc="http://schemas.microsoft.com/office/word/2010/wordprocessingCanvas" xmlns:cx="http://schemas.microsoft.com/office/drawing/2014/chartex" xmlns:cx1="http://schemas.microsoft.com/office/drawing/2015/9/8/chartex" xmlns:cx2="http://schemas.microsoft.com/office/drawing/2015/10/21/chartex" xmlns:cx3="http://schemas.microsoft.com/office/drawing/2016/5/9/chartex" xmlns:cx4="http://schemas.microsoft.com/office/drawing/2016/5/10/chartex" xmlns:cx5="http://schemas.microsoft.com/office/drawing/2016/5/11/chartex" xmlns:cx6="http://schemas.microsoft.com/office/drawing/2016/5/12/chartex" xmlns:cx7="http://schemas.microsoft.com/office/drawing/2016/5/13/chartex" xmlns:cx8="http://schemas.microsoft.com/office/drawing/2016/5/14/chartex" xmlns:mc="http://schemas.openxmlformats.org/markup-compatibility/2006" xmlns:aink="http://schemas.microsoft.com/office/drawing/2016/ink" xmlns:am3d="http://schemas.microsoft.com/office/drawing/2017/model3d" xmlns:o="urn:schemas-microsoft-com:office:office" xmlns:oel="http://schemas.microsoft.com/office/2019/extlst" xmlns:r="http://schemas.openxmlformats.org/officeDocument/2006/relationships" xmlns:m="http://schemas.openxmlformats.org/officeDocument/2006/math" xmlns:v="urn:schemas-microsoft-com:vml" xmlns:wp14="http://schemas.microsoft.com/office/word/2010/wordprocessingDrawing" xmlns:wp="http://schemas.openxmlformats.org/drawingml/2006/wordprocessingDrawing" xmlns:w10="urn:schemas-microsoft-com:office:word" xmlns:w="http://schemas.openxmlformats.org/wordprocessingml/2006/main" xmlns:w14="http://schemas.microsoft.com/office/word/2010/wordml" xmlns:w15="http://schemas.microsoft.com/office/word/2012/wordml" xmlns:w16cex="http://schemas.microsoft.com/office/word/2018/wordml/cex" xmlns:w16cid="http://schemas.microsoft.com/office/word/2016/wordml/cid" xmlns:w16="http://schemas.microsoft.com/office/word/2018/wordml" xmlns:w16du="http://schemas.microsoft.com/office/word/2023/wordml/word16du" xmlns:w16sdtdh="http://schemas.microsoft.com/office/word/2020/wordml/sdtdatahash" xmlns:w16se="http://schemas.microsoft.com/office/word/2015/wordml/symex" xmlns:wpg="http://schemas.microsoft.com/office/word/2010/wordprocessingGroup" xmlns:wpi="http://schemas.microsoft.com/office/word/2010/wordprocessingInk" xmlns:wne="http://schemas.microsoft.com/office/word/2006/wordml" xmlns:wps="http://schemas.microsoft.com/office/word/2010/wordprocessingShape" mc:Ignorable="w14 w15 w16se w16cid w16 w16cex w16sdtdh w16du wp14">
   <w:footnote w:type="separator" w:id="-1">
     <w:p>
       <w:pPr>
@@ -4422,7 +4293,7 @@
 </file>
 
 <file path=word/numbering.xml><?xml version="1.0" encoding="utf-8"?>
-<w:numbering xmlns:wpc="http://schemas.microsoft.com/office/word/2010/wordprocessingCanvas" xmlns:cx="http://schemas.microsoft.com/office/drawing/2014/chartex" xmlns:cx1="http://schemas.microsoft.com/office/drawing/2015/9/8/chartex" xmlns:cx2="http://schemas.microsoft.com/office/drawing/2015/10/21/chartex" xmlns:cx3="http://schemas.microsoft.com/office/drawing/2016/5/9/chartex" xmlns:cx4="http://schemas.microsoft.com/office/drawing/2016/5/10/chartex" xmlns:cx5="http://schemas.microsoft.com/office/drawing/2016/5/11/chartex" xmlns:cx6="http://schemas.microsoft.com/office/drawing/2016/5/12/chartex" xmlns:cx7="http://schemas.microsoft.com/office/drawing/2016/5/13/chartex" xmlns:cx8="http://schemas.microsoft.com/office/drawing/2016/5/14/chartex" xmlns:mc="http://schemas.openxmlformats.org/markup-compatibility/2006" xmlns:aink="http://schemas.microsoft.com/office/drawing/2016/ink" xmlns:am3d="http://schemas.microsoft.com/office/drawing/2017/model3d" xmlns:o="urn:schemas-microsoft-com:office:office" xmlns:r="http://schemas.openxmlformats.org/officeDocument/2006/relationships" xmlns:m="http://schemas.openxmlformats.org/officeDocument/2006/math" xmlns:v="urn:schemas-microsoft-com:vml" xmlns:wp14="http://schemas.microsoft.com/office/word/2010/wordprocessingDrawing" xmlns:wp="http://schemas.openxmlformats.org/drawingml/2006/wordprocessingDrawing" xmlns:w10="urn:schemas-microsoft-com:office:word" xmlns:w="http://schemas.openxmlformats.org/wordprocessingml/2006/main" xmlns:w14="http://schemas.microsoft.com/office/word/2010/wordml" xmlns:w15="http://schemas.microsoft.com/office/word/2012/wordml" xmlns:w16cid="http://schemas.microsoft.com/office/word/2016/wordml/cid" xmlns:w16se="http://schemas.microsoft.com/office/word/2015/wordml/symex" xmlns:wpg="http://schemas.microsoft.com/office/word/2010/wordprocessingGroup" xmlns:wpi="http://schemas.microsoft.com/office/word/2010/wordprocessingInk" xmlns:wne="http://schemas.microsoft.com/office/word/2006/wordml" xmlns:wps="http://schemas.microsoft.com/office/word/2010/wordprocessingShape" mc:Ignorable="w14 w15 w16se w16cid wp14">
+<w:numbering xmlns:wpc="http://schemas.microsoft.com/office/word/2010/wordprocessingCanvas" xmlns:cx="http://schemas.microsoft.com/office/drawing/2014/chartex" xmlns:cx1="http://schemas.microsoft.com/office/drawing/2015/9/8/chartex" xmlns:cx2="http://schemas.microsoft.com/office/drawing/2015/10/21/chartex" xmlns:cx3="http://schemas.microsoft.com/office/drawing/2016/5/9/chartex" xmlns:cx4="http://schemas.microsoft.com/office/drawing/2016/5/10/chartex" xmlns:cx5="http://schemas.microsoft.com/office/drawing/2016/5/11/chartex" xmlns:cx6="http://schemas.microsoft.com/office/drawing/2016/5/12/chartex" xmlns:cx7="http://schemas.microsoft.com/office/drawing/2016/5/13/chartex" xmlns:cx8="http://schemas.microsoft.com/office/drawing/2016/5/14/chartex" xmlns:mc="http://schemas.openxmlformats.org/markup-compatibility/2006" xmlns:aink="http://schemas.microsoft.com/office/drawing/2016/ink" xmlns:am3d="http://schemas.microsoft.com/office/drawing/2017/model3d" xmlns:o="urn:schemas-microsoft-com:office:office" xmlns:oel="http://schemas.microsoft.com/office/2019/extlst" xmlns:r="http://schemas.openxmlformats.org/officeDocument/2006/relationships" xmlns:m="http://schemas.openxmlformats.org/officeDocument/2006/math" xmlns:v="urn:schemas-microsoft-com:vml" xmlns:wp14="http://schemas.microsoft.com/office/word/2010/wordprocessingDrawing" xmlns:wp="http://schemas.openxmlformats.org/drawingml/2006/wordprocessingDrawing" xmlns:w10="urn:schemas-microsoft-com:office:word" xmlns:w="http://schemas.openxmlformats.org/wordprocessingml/2006/main" xmlns:w14="http://schemas.microsoft.com/office/word/2010/wordml" xmlns:w15="http://schemas.microsoft.com/office/word/2012/wordml" xmlns:w16cex="http://schemas.microsoft.com/office/word/2018/wordml/cex" xmlns:w16cid="http://schemas.microsoft.com/office/word/2016/wordml/cid" xmlns:w16="http://schemas.microsoft.com/office/word/2018/wordml" xmlns:w16du="http://schemas.microsoft.com/office/word/2023/wordml/word16du" xmlns:w16sdtdh="http://schemas.microsoft.com/office/word/2020/wordml/sdtdatahash" xmlns:w16se="http://schemas.microsoft.com/office/word/2015/wordml/symex" xmlns:wpg="http://schemas.microsoft.com/office/word/2010/wordprocessingGroup" xmlns:wpi="http://schemas.microsoft.com/office/word/2010/wordprocessingInk" xmlns:wne="http://schemas.microsoft.com/office/word/2006/wordml" xmlns:wps="http://schemas.microsoft.com/office/word/2010/wordprocessingShape" mc:Ignorable="w14 w15 w16se w16cid w16 w16cex w16sdtdh w16du wp14">
   <w:abstractNum w:abstractNumId="0" w15:restartNumberingAfterBreak="0">
     <w:nsid w:val="040D037A"/>
     <w:multiLevelType w:val="hybridMultilevel"/>
@@ -5552,37 +5423,37 @@
       </w:rPr>
     </w:lvl>
   </w:abstractNum>
-  <w:num w:numId="1">
+  <w:num w:numId="1" w16cid:durableId="148714298">
     <w:abstractNumId w:val="1"/>
   </w:num>
-  <w:num w:numId="2">
+  <w:num w:numId="2" w16cid:durableId="1628119372">
     <w:abstractNumId w:val="7"/>
   </w:num>
-  <w:num w:numId="3">
+  <w:num w:numId="3" w16cid:durableId="2005744577">
     <w:abstractNumId w:val="2"/>
   </w:num>
-  <w:num w:numId="4">
+  <w:num w:numId="4" w16cid:durableId="588000921">
     <w:abstractNumId w:val="3"/>
   </w:num>
-  <w:num w:numId="5">
+  <w:num w:numId="5" w16cid:durableId="1633436874">
     <w:abstractNumId w:val="0"/>
   </w:num>
-  <w:num w:numId="6">
+  <w:num w:numId="6" w16cid:durableId="1415013974">
     <w:abstractNumId w:val="6"/>
   </w:num>
-  <w:num w:numId="7">
+  <w:num w:numId="7" w16cid:durableId="911622044">
     <w:abstractNumId w:val="9"/>
   </w:num>
-  <w:num w:numId="8">
+  <w:num w:numId="8" w16cid:durableId="843477117">
     <w:abstractNumId w:val="4"/>
   </w:num>
-  <w:num w:numId="9">
+  <w:num w:numId="9" w16cid:durableId="1232740464">
     <w:abstractNumId w:val="10"/>
   </w:num>
-  <w:num w:numId="10">
+  <w:num w:numId="10" w16cid:durableId="913514636">
     <w:abstractNumId w:val="5"/>
   </w:num>
-  <w:num w:numId="11">
+  <w:num w:numId="11" w16cid:durableId="1292856204">
     <w:abstractNumId w:val="8"/>
   </w:num>
   <w:numIdMacAtCleanup w:val="9"/>
@@ -5590,7 +5461,7 @@
 </file>
 
 <file path=word/styles.xml><?xml version="1.0" encoding="utf-8"?>
-<w:styles xmlns:mc="http://schemas.openxmlformats.org/markup-compatibility/2006" xmlns:r="http://schemas.openxmlformats.org/officeDocument/2006/relationships" xmlns:w="http://schemas.openxmlformats.org/wordprocessingml/2006/main" xmlns:w14="http://schemas.microsoft.com/office/word/2010/wordml" xmlns:w15="http://schemas.microsoft.com/office/word/2012/wordml" xmlns:w16cid="http://schemas.microsoft.com/office/word/2016/wordml/cid" xmlns:w16se="http://schemas.microsoft.com/office/word/2015/wordml/symex" mc:Ignorable="w14 w15 w16se w16cid">
+<w:styles xmlns:mc="http://schemas.openxmlformats.org/markup-compatibility/2006" xmlns:r="http://schemas.openxmlformats.org/officeDocument/2006/relationships" xmlns:w="http://schemas.openxmlformats.org/wordprocessingml/2006/main" xmlns:w14="http://schemas.microsoft.com/office/word/2010/wordml" xmlns:w15="http://schemas.microsoft.com/office/word/2012/wordml" xmlns:w16cex="http://schemas.microsoft.com/office/word/2018/wordml/cex" xmlns:w16cid="http://schemas.microsoft.com/office/word/2016/wordml/cid" xmlns:w16="http://schemas.microsoft.com/office/word/2018/wordml" xmlns:w16du="http://schemas.microsoft.com/office/word/2023/wordml/word16du" xmlns:w16sdtdh="http://schemas.microsoft.com/office/word/2020/wordml/sdtdatahash" xmlns:w16se="http://schemas.microsoft.com/office/word/2015/wordml/symex" mc:Ignorable="w14 w15 w16se w16cid w16 w16cex w16sdtdh w16du">
   <w:docDefaults>
     <w:rPrDefault>
       <w:rPr>
@@ -5606,7 +5477,7 @@
       </w:pPr>
     </w:pPrDefault>
   </w:docDefaults>
-  <w:latentStyles w:defLockedState="0" w:defUIPriority="99" w:defSemiHidden="0" w:defUnhideWhenUsed="0" w:defQFormat="0" w:count="375">
+  <w:latentStyles w:defLockedState="0" w:defUIPriority="99" w:defSemiHidden="0" w:defUnhideWhenUsed="0" w:defQFormat="0" w:count="376">
     <w:lsdException w:name="Normal" w:uiPriority="0" w:qFormat="1"/>
     <w:lsdException w:name="heading 1" w:uiPriority="9" w:qFormat="1"/>
     <w:lsdException w:name="heading 2" w:semiHidden="1" w:uiPriority="9" w:unhideWhenUsed="1" w:qFormat="1"/>
@@ -5982,6 +5853,7 @@
     <w:lsdException w:name="Smart Hyperlink" w:semiHidden="1" w:unhideWhenUsed="1"/>
     <w:lsdException w:name="Hashtag" w:semiHidden="1" w:unhideWhenUsed="1"/>
     <w:lsdException w:name="Unresolved Mention" w:semiHidden="1" w:unhideWhenUsed="1"/>
+    <w:lsdException w:name="Smart Link" w:semiHidden="1" w:unhideWhenUsed="1"/>
   </w:latentStyles>
   <w:style w:type="paragraph" w:default="1" w:styleId="Normal">
     <w:name w:val="Normal"/>
@@ -6816,21 +6688,10 @@
 </file>
 
 <file path=customXml/item1.xml><?xml version="1.0" encoding="utf-8"?>
-<?mso-contentType ?>
-<FormTemplates xmlns="http://schemas.microsoft.com/sharepoint/v3/contenttype/forms">
-  <Display>DocumentLibraryForm</Display>
-  <Edit>DocumentLibraryForm</Edit>
-  <New>DocumentLibraryForm</New>
-</FormTemplates>
+<b:Sources xmlns:b="http://schemas.openxmlformats.org/officeDocument/2006/bibliography" xmlns="http://schemas.openxmlformats.org/officeDocument/2006/bibliography" SelectedStyle="\APASixthEditionOfficeOnline.xsl" StyleName="APA" Version="6"/>
 </file>
 
 <file path=customXml/item2.xml><?xml version="1.0" encoding="utf-8"?>
-<p:properties xmlns:p="http://schemas.microsoft.com/office/2006/metadata/properties" xmlns:xsi="http://www.w3.org/2001/XMLSchema-instance" xmlns:pc="http://schemas.microsoft.com/office/infopath/2007/PartnerControls">
-  <documentManagement/>
-</p:properties>
-</file>
-
-<file path=customXml/item3.xml><?xml version="1.0" encoding="utf-8"?>
 <ct:contentTypeSchema xmlns:ct="http://schemas.microsoft.com/office/2006/metadata/contentType" xmlns:ma="http://schemas.microsoft.com/office/2006/metadata/properties/metaAttributes" ct:_="" ma:_="" ma:contentTypeName="Document" ma:contentTypeID="0x010100ABA223F759147049B9D8A25DED07DD24" ma:contentTypeVersion="14" ma:contentTypeDescription="Create a new document." ma:contentTypeScope="" ma:versionID="754cccfe17833f4d06e0267dc9c12ab7">
   <xsd:schema xmlns:xsd="http://www.w3.org/2001/XMLSchema" xmlns:xs="http://www.w3.org/2001/XMLSchema" xmlns:p="http://schemas.microsoft.com/office/2006/metadata/properties" xmlns:ns3="cc9255bc-4d99-4f42-bba5-857cbcc6e725" xmlns:ns4="fc2bff61-6a31-4c51-9f32-b9bba46405e5" targetNamespace="http://schemas.microsoft.com/office/2006/metadata/properties" ma:root="true" ma:fieldsID="e32414dc8724dfdc561355c14801bc84" ns3:_="" ns4:_="">
     <xsd:import namespace="cc9255bc-4d99-4f42-bba5-857cbcc6e725"/>
@@ -7059,28 +6920,30 @@
 </ct:contentTypeSchema>
 </file>
 
+<file path=customXml/item3.xml><?xml version="1.0" encoding="utf-8"?>
+<p:properties xmlns:p="http://schemas.microsoft.com/office/2006/metadata/properties" xmlns:xsi="http://www.w3.org/2001/XMLSchema-instance" xmlns:pc="http://schemas.microsoft.com/office/infopath/2007/PartnerControls">
+  <documentManagement/>
+</p:properties>
+</file>
+
 <file path=customXml/item4.xml><?xml version="1.0" encoding="utf-8"?>
-<b:Sources xmlns:b="http://schemas.openxmlformats.org/officeDocument/2006/bibliography" xmlns="http://schemas.openxmlformats.org/officeDocument/2006/bibliography" SelectedStyle="\APASixthEditionOfficeOnline.xsl" StyleName="APA" Version="6"/>
+<?mso-contentType ?>
+<FormTemplates xmlns="http://schemas.microsoft.com/sharepoint/v3/contenttype/forms">
+  <Display>DocumentLibraryForm</Display>
+  <Edit>DocumentLibraryForm</Edit>
+  <New>DocumentLibraryForm</New>
+</FormTemplates>
 </file>
 
 <file path=customXml/itemProps1.xml><?xml version="1.0" encoding="utf-8"?>
-<ds:datastoreItem xmlns:ds="http://schemas.openxmlformats.org/officeDocument/2006/customXml" ds:itemID="{7BFD71E4-33D5-445D-9CFC-21F1C7989C0E}">
+<ds:datastoreItem xmlns:ds="http://schemas.openxmlformats.org/officeDocument/2006/customXml" ds:itemID="{32371878-A990-4D17-8813-23DE1AEE156C}">
   <ds:schemaRefs>
-    <ds:schemaRef ds:uri="http://schemas.microsoft.com/sharepoint/v3/contenttype/forms"/>
+    <ds:schemaRef ds:uri="http://schemas.openxmlformats.org/officeDocument/2006/bibliography"/>
   </ds:schemaRefs>
 </ds:datastoreItem>
 </file>
 
 <file path=customXml/itemProps2.xml><?xml version="1.0" encoding="utf-8"?>
-<ds:datastoreItem xmlns:ds="http://schemas.openxmlformats.org/officeDocument/2006/customXml" ds:itemID="{1A5F5AF1-B05B-4704-B970-F66948F444EC}">
-  <ds:schemaRefs>
-    <ds:schemaRef ds:uri="http://schemas.microsoft.com/office/2006/metadata/properties"/>
-    <ds:schemaRef ds:uri="http://schemas.microsoft.com/office/infopath/2007/PartnerControls"/>
-  </ds:schemaRefs>
-</ds:datastoreItem>
-</file>
-
-<file path=customXml/itemProps3.xml><?xml version="1.0" encoding="utf-8"?>
 <ds:datastoreItem xmlns:ds="http://schemas.openxmlformats.org/officeDocument/2006/customXml" ds:itemID="{DDA83A75-2CCD-4D1B-9315-5B4B38A21415}">
   <ds:schemaRefs>
     <ds:schemaRef ds:uri="http://schemas.microsoft.com/office/2006/metadata/contentType"/>
@@ -7099,10 +6962,19 @@
 </ds:datastoreItem>
 </file>
 
+<file path=customXml/itemProps3.xml><?xml version="1.0" encoding="utf-8"?>
+<ds:datastoreItem xmlns:ds="http://schemas.openxmlformats.org/officeDocument/2006/customXml" ds:itemID="{1A5F5AF1-B05B-4704-B970-F66948F444EC}">
+  <ds:schemaRefs>
+    <ds:schemaRef ds:uri="http://schemas.microsoft.com/office/2006/metadata/properties"/>
+    <ds:schemaRef ds:uri="http://schemas.microsoft.com/office/infopath/2007/PartnerControls"/>
+  </ds:schemaRefs>
+</ds:datastoreItem>
+</file>
+
 <file path=customXml/itemProps4.xml><?xml version="1.0" encoding="utf-8"?>
-<ds:datastoreItem xmlns:ds="http://schemas.openxmlformats.org/officeDocument/2006/customXml" ds:itemID="{32371878-A990-4D17-8813-23DE1AEE156C}">
+<ds:datastoreItem xmlns:ds="http://schemas.openxmlformats.org/officeDocument/2006/customXml" ds:itemID="{7BFD71E4-33D5-445D-9CFC-21F1C7989C0E}">
   <ds:schemaRefs>
-    <ds:schemaRef ds:uri="http://schemas.openxmlformats.org/officeDocument/2006/bibliography"/>
+    <ds:schemaRef ds:uri="http://schemas.microsoft.com/sharepoint/v3/contenttype/forms"/>
   </ds:schemaRefs>
 </ds:datastoreItem>
 </file>
</xml_diff>